<commit_message>
Componentes dentro de componentes.
</commit_message>
<xml_diff>
--- a/04 - React/02 - Como fazer/03 - Template Expressions - Variaveis/00 - O que e.docx
+++ b/04 - React/02 - Como fazer/03 - Template Expressions - Variaveis/00 - O que e.docx
@@ -4,6 +4,9 @@
   <w:body>
     <w:p>
       <w:r>
+        <w:rPr>
+          <w:noProof/>
+        </w:rPr>
         <w:drawing>
           <wp:inline distT="0" distB="0" distL="0" distR="0" wp14:anchorId="7B70940A" wp14:editId="737AA834">
             <wp:extent cx="5400040" cy="2517140"/>
@@ -55,6 +58,9 @@
     <w:p/>
     <w:p>
       <w:r>
+        <w:rPr>
+          <w:noProof/>
+        </w:rPr>
         <w:drawing>
           <wp:inline distT="0" distB="0" distL="0" distR="0" wp14:anchorId="656D765F" wp14:editId="5FDF51E0">
             <wp:extent cx="4829849" cy="3134162"/>
@@ -100,7 +106,9 @@
     </w:p>
     <w:p>
       <w:r>
-        <w:lastRenderedPageBreak/>
+        <w:rPr>
+          <w:noProof/>
+        </w:rPr>
         <w:drawing>
           <wp:inline distT="0" distB="0" distL="0" distR="0" wp14:anchorId="6DA2A47E" wp14:editId="3566C465">
             <wp:extent cx="5249008" cy="5001323"/>
@@ -126,6 +134,98 @@
                     <a:xfrm>
                       <a:off x="0" y="0"/>
                       <a:ext cx="5249008" cy="5001323"/>
+                    </a:xfrm>
+                    <a:prstGeom prst="rect">
+                      <a:avLst/>
+                    </a:prstGeom>
+                  </pic:spPr>
+                </pic:pic>
+              </a:graphicData>
+            </a:graphic>
+          </wp:inline>
+        </w:drawing>
+      </w:r>
+    </w:p>
+    <w:p/>
+    <w:p/>
+    <w:p>
+      <w:r>
+        <w:t>Repara que agora criamos um objeto e estamos acessando eles.</w:t>
+      </w:r>
+    </w:p>
+    <w:p>
+      <w:r>
+        <w:drawing>
+          <wp:inline distT="0" distB="0" distL="0" distR="0" wp14:anchorId="2908E56B" wp14:editId="5CF23BD4">
+            <wp:extent cx="14518126" cy="7964011"/>
+            <wp:effectExtent l="0" t="0" r="0" b="0"/>
+            <wp:docPr id="1405002043" name="Imagem 1" descr="Interface gráfica do usuário, Texto, Aplicativo&#10;&#10;O conteúdo gerado por IA pode estar incorreto."/>
+            <wp:cNvGraphicFramePr>
+              <a:graphicFrameLocks xmlns:a="http://schemas.openxmlformats.org/drawingml/2006/main" noChangeAspect="1"/>
+            </wp:cNvGraphicFramePr>
+            <a:graphic xmlns:a="http://schemas.openxmlformats.org/drawingml/2006/main">
+              <a:graphicData uri="http://schemas.openxmlformats.org/drawingml/2006/picture">
+                <pic:pic xmlns:pic="http://schemas.openxmlformats.org/drawingml/2006/picture">
+                  <pic:nvPicPr>
+                    <pic:cNvPr id="1405002043" name="Imagem 1" descr="Interface gráfica do usuário, Texto, Aplicativo&#10;&#10;O conteúdo gerado por IA pode estar incorreto."/>
+                    <pic:cNvPicPr/>
+                  </pic:nvPicPr>
+                  <pic:blipFill>
+                    <a:blip r:embed="rId7"/>
+                    <a:stretch>
+                      <a:fillRect/>
+                    </a:stretch>
+                  </pic:blipFill>
+                  <pic:spPr>
+                    <a:xfrm>
+                      <a:off x="0" y="0"/>
+                      <a:ext cx="14518126" cy="7964011"/>
+                    </a:xfrm>
+                    <a:prstGeom prst="rect">
+                      <a:avLst/>
+                    </a:prstGeom>
+                  </pic:spPr>
+                </pic:pic>
+              </a:graphicData>
+            </a:graphic>
+          </wp:inline>
+        </w:drawing>
+      </w:r>
+    </w:p>
+    <w:p/>
+    <w:p/>
+    <w:p>
+      <w:r>
+        <w:t xml:space="preserve">Podemos fazer expressão diretamente ali também </w:t>
+      </w:r>
+    </w:p>
+    <w:p>
+      <w:r>
+        <w:drawing>
+          <wp:inline distT="0" distB="0" distL="0" distR="0" wp14:anchorId="17AE3498" wp14:editId="3C123BAC">
+            <wp:extent cx="2705478" cy="1162212"/>
+            <wp:effectExtent l="0" t="0" r="0" b="0"/>
+            <wp:docPr id="1048657452" name="Imagem 1" descr="Interface gráfica do usuário, Texto&#10;&#10;O conteúdo gerado por IA pode estar incorreto."/>
+            <wp:cNvGraphicFramePr>
+              <a:graphicFrameLocks xmlns:a="http://schemas.openxmlformats.org/drawingml/2006/main" noChangeAspect="1"/>
+            </wp:cNvGraphicFramePr>
+            <a:graphic xmlns:a="http://schemas.openxmlformats.org/drawingml/2006/main">
+              <a:graphicData uri="http://schemas.openxmlformats.org/drawingml/2006/picture">
+                <pic:pic xmlns:pic="http://schemas.openxmlformats.org/drawingml/2006/picture">
+                  <pic:nvPicPr>
+                    <pic:cNvPr id="1048657452" name="Imagem 1" descr="Interface gráfica do usuário, Texto&#10;&#10;O conteúdo gerado por IA pode estar incorreto."/>
+                    <pic:cNvPicPr/>
+                  </pic:nvPicPr>
+                  <pic:blipFill>
+                    <a:blip r:embed="rId8"/>
+                    <a:stretch>
+                      <a:fillRect/>
+                    </a:stretch>
+                  </pic:blipFill>
+                  <pic:spPr>
+                    <a:xfrm>
+                      <a:off x="0" y="0"/>
+                      <a:ext cx="2705478" cy="1162212"/>
                     </a:xfrm>
                     <a:prstGeom prst="rect">
                       <a:avLst/>

</xml_diff>